<commit_message>
Added system section to workfile
</commit_message>
<xml_diff>
--- a/Project werkbestand.docx
+++ b/Project werkbestand.docx
@@ -7,33 +7,34 @@
         <w:pStyle w:val="Title"/>
         <w:jc w:val="center"/>
         <w:rPr>
-          <w:lang w:val="nl-NL"/>
-        </w:rPr>
-      </w:pPr>
-      <w:r>
-        <w:rPr>
-          <w:lang w:val="nl-NL"/>
+          <w:lang w:val="en-US"/>
+        </w:rPr>
+      </w:pPr>
+      <w:r>
+        <w:rPr>
+          <w:lang w:val="en-US"/>
         </w:rPr>
         <w:t>Camera monitoring systeem spoorlijn</w:t>
       </w:r>
       <w:r>
         <w:rPr>
-          <w:lang w:val="nl-NL"/>
+          <w:lang w:val="en-US"/>
         </w:rPr>
         <w:br/>
-        <w:t>ter p</w:t>
-      </w:r>
-      <w:r>
-        <w:rPr>
-          <w:lang w:val="nl-NL"/>
-        </w:rPr>
-        <w:t>reventie spoorsuïcide</w:t>
-      </w:r>
-    </w:p>
-    <w:p>
-      <w:pPr>
-        <w:rPr>
-          <w:lang w:val="nl-NL"/>
+        <w:t>ter preventie spoorsuïcide</w:t>
+      </w:r>
+      <w:r>
+        <w:rPr>
+          <w:lang w:val="en-US"/>
+        </w:rPr>
+        <w:br/>
+        <w:t>(RailView)</w:t>
+      </w:r>
+    </w:p>
+    <w:p>
+      <w:pPr>
+        <w:rPr>
+          <w:lang w:val="en-US"/>
         </w:rPr>
       </w:pPr>
       <w:r>
@@ -116,77 +117,77 @@
     <w:p>
       <w:pPr>
         <w:rPr>
-          <w:lang w:val="nl-NL"/>
-        </w:rPr>
-      </w:pPr>
-    </w:p>
-    <w:p>
-      <w:pPr>
-        <w:rPr>
-          <w:lang w:val="nl-NL"/>
-        </w:rPr>
-      </w:pPr>
-    </w:p>
-    <w:p>
-      <w:pPr>
-        <w:rPr>
-          <w:lang w:val="nl-NL"/>
-        </w:rPr>
-      </w:pPr>
-    </w:p>
-    <w:p>
-      <w:pPr>
-        <w:rPr>
-          <w:lang w:val="nl-NL"/>
-        </w:rPr>
-      </w:pPr>
-    </w:p>
-    <w:p>
-      <w:pPr>
-        <w:rPr>
-          <w:lang w:val="nl-NL"/>
-        </w:rPr>
-      </w:pPr>
-    </w:p>
-    <w:p>
-      <w:pPr>
-        <w:rPr>
-          <w:lang w:val="nl-NL"/>
-        </w:rPr>
-      </w:pPr>
-    </w:p>
-    <w:p>
-      <w:pPr>
-        <w:rPr>
-          <w:lang w:val="nl-NL"/>
-        </w:rPr>
-      </w:pPr>
-    </w:p>
-    <w:p>
-      <w:pPr>
-        <w:rPr>
-          <w:lang w:val="nl-NL"/>
-        </w:rPr>
-      </w:pPr>
-    </w:p>
-    <w:p>
-      <w:pPr>
-        <w:rPr>
-          <w:lang w:val="nl-NL"/>
-        </w:rPr>
-      </w:pPr>
-    </w:p>
-    <w:p>
-      <w:pPr>
-        <w:rPr>
-          <w:lang w:val="nl-NL"/>
-        </w:rPr>
-      </w:pPr>
-    </w:p>
-    <w:p>
-      <w:pPr>
-        <w:rPr>
-          <w:lang w:val="nl-NL"/>
+          <w:lang w:val="en-US"/>
+        </w:rPr>
+      </w:pPr>
+    </w:p>
+    <w:p>
+      <w:pPr>
+        <w:rPr>
+          <w:lang w:val="en-US"/>
+        </w:rPr>
+      </w:pPr>
+    </w:p>
+    <w:p>
+      <w:pPr>
+        <w:rPr>
+          <w:lang w:val="en-US"/>
+        </w:rPr>
+      </w:pPr>
+    </w:p>
+    <w:p>
+      <w:pPr>
+        <w:rPr>
+          <w:lang w:val="en-US"/>
+        </w:rPr>
+      </w:pPr>
+    </w:p>
+    <w:p>
+      <w:pPr>
+        <w:rPr>
+          <w:lang w:val="en-US"/>
+        </w:rPr>
+      </w:pPr>
+    </w:p>
+    <w:p>
+      <w:pPr>
+        <w:rPr>
+          <w:lang w:val="en-US"/>
+        </w:rPr>
+      </w:pPr>
+    </w:p>
+    <w:p>
+      <w:pPr>
+        <w:rPr>
+          <w:lang w:val="en-US"/>
+        </w:rPr>
+      </w:pPr>
+    </w:p>
+    <w:p>
+      <w:pPr>
+        <w:rPr>
+          <w:lang w:val="en-US"/>
+        </w:rPr>
+      </w:pPr>
+    </w:p>
+    <w:p>
+      <w:pPr>
+        <w:rPr>
+          <w:lang w:val="en-US"/>
+        </w:rPr>
+      </w:pPr>
+    </w:p>
+    <w:p>
+      <w:pPr>
+        <w:rPr>
+          <w:lang w:val="en-US"/>
+        </w:rPr>
+      </w:pPr>
+    </w:p>
+    <w:p>
+      <w:pPr>
+        <w:rPr>
+          <w:lang w:val="en-US"/>
         </w:rPr>
       </w:pPr>
     </w:p>
@@ -226,6 +227,13 @@
     </w:p>
     <w:sdt>
       <w:sdtPr>
+        <w:rPr>
+          <w:rFonts w:asciiTheme="minorHAnsi" w:eastAsiaTheme="minorHAnsi" w:hAnsiTheme="minorHAnsi" w:cstheme="minorBidi"/>
+          <w:color w:val="auto"/>
+          <w:sz w:val="22"/>
+          <w:szCs w:val="22"/>
+          <w:lang w:val="en-NL"/>
+        </w:rPr>
         <w:id w:val="3560280"/>
         <w:docPartObj>
           <w:docPartGallery w:val="Table of Contents"/>
@@ -234,14 +242,9 @@
       </w:sdtPr>
       <w:sdtEndPr>
         <w:rPr>
-          <w:rFonts w:asciiTheme="minorHAnsi" w:eastAsiaTheme="minorHAnsi" w:hAnsiTheme="minorHAnsi" w:cstheme="minorBidi"/>
           <w:b/>
           <w:bCs/>
           <w:noProof/>
-          <w:color w:val="auto"/>
-          <w:sz w:val="22"/>
-          <w:szCs w:val="22"/>
-          <w:lang w:val="en-NL"/>
         </w:rPr>
       </w:sdtEndPr>
       <w:sdtContent>
@@ -262,7 +265,7 @@
             <w:rPr>
               <w:rFonts w:eastAsiaTheme="minorEastAsia"/>
               <w:noProof/>
-              <w:lang w:val="en-NL" w:eastAsia="en-NL"/>
+              <w:lang w:eastAsia="en-NL"/>
             </w:rPr>
           </w:pPr>
           <w:r>
@@ -342,7 +345,7 @@
             <w:rPr>
               <w:rFonts w:eastAsiaTheme="minorEastAsia"/>
               <w:noProof/>
-              <w:lang w:val="en-NL" w:eastAsia="en-NL"/>
+              <w:lang w:eastAsia="en-NL"/>
             </w:rPr>
           </w:pPr>
           <w:hyperlink w:anchor="_Toc86741645" w:history="1">
@@ -1013,14 +1016,27 @@
       <w:r>
         <w:t xml:space="preserve">Figuur </w:t>
       </w:r>
-      <w:fldSimple w:instr=" SEQ Figuur \* ARABIC ">
-        <w:r>
-          <w:rPr>
-            <w:noProof/>
-          </w:rPr>
-          <w:t>1</w:t>
-        </w:r>
-      </w:fldSimple>
+      <w:r>
+        <w:fldChar w:fldCharType="begin"/>
+      </w:r>
+      <w:r>
+        <w:instrText xml:space="preserve"> SEQ Figuur \* ARABIC </w:instrText>
+      </w:r>
+      <w:r>
+        <w:fldChar w:fldCharType="separate"/>
+      </w:r>
+      <w:r>
+        <w:rPr>
+          <w:noProof/>
+        </w:rPr>
+        <w:t>1</w:t>
+      </w:r>
+      <w:r>
+        <w:rPr>
+          <w:noProof/>
+        </w:rPr>
+        <w:fldChar w:fldCharType="end"/>
+      </w:r>
       <w:r>
         <w:rPr>
           <w:lang w:val="nl-NL"/>
@@ -1111,14 +1127,27 @@
       <w:r>
         <w:t xml:space="preserve">Figuur </w:t>
       </w:r>
-      <w:fldSimple w:instr=" SEQ Figuur \* ARABIC ">
-        <w:r>
-          <w:rPr>
-            <w:noProof/>
-          </w:rPr>
-          <w:t>2</w:t>
-        </w:r>
-      </w:fldSimple>
+      <w:r>
+        <w:fldChar w:fldCharType="begin"/>
+      </w:r>
+      <w:r>
+        <w:instrText xml:space="preserve"> SEQ Figuur \* ARABIC </w:instrText>
+      </w:r>
+      <w:r>
+        <w:fldChar w:fldCharType="separate"/>
+      </w:r>
+      <w:r>
+        <w:rPr>
+          <w:noProof/>
+        </w:rPr>
+        <w:t>2</w:t>
+      </w:r>
+      <w:r>
+        <w:rPr>
+          <w:noProof/>
+        </w:rPr>
+        <w:fldChar w:fldCharType="end"/>
+      </w:r>
       <w:r>
         <w:rPr>
           <w:lang w:val="nl-NL"/>
@@ -1214,33 +1243,6 @@
         <w:rPr>
           <w:lang w:val="nl-NL"/>
         </w:rPr>
-        <w:t>&lt;insert introductie over het systeem&gt;</w:t>
-      </w:r>
-    </w:p>
-    <w:p>
-      <w:pPr>
-        <w:pStyle w:val="Heading2"/>
-        <w:rPr>
-          <w:lang w:val="nl-NL"/>
-        </w:rPr>
-      </w:pPr>
-      <w:r>
-        <w:rPr>
-          <w:lang w:val="nl-NL"/>
-        </w:rPr>
-        <w:t>Infrastructuur</w:t>
-      </w:r>
-    </w:p>
-    <w:p>
-      <w:pPr>
-        <w:rPr>
-          <w:lang w:val="nl-NL"/>
-        </w:rPr>
-      </w:pPr>
-      <w:r>
-        <w:rPr>
-          <w:lang w:val="nl-NL"/>
-        </w:rPr>
         <w:t xml:space="preserve">Het systeem bestaat zoals eerder genoemd uit drie delen:  de user Interface, de backend en </w:t>
       </w:r>
       <w:r>
@@ -1267,7 +1269,59 @@
         <w:rPr>
           <w:lang w:val="nl-NL"/>
         </w:rPr>
-        <w:t>&lt;schrijf hier wat over de interface wanneer dit klaar is&gt;</w:t>
+        <w:t>De interface heeft op het main scherm een minimalistische kaart van het lokale spoornetwerk. Op deze kaart wordt continu de positie van alle treinen op de sporen in de buurt geüpdatet. Op deze kaart zijn ook camera icoontjes aanwezig. Zodra dit icoontje wordt aangeklikt opent er een nieuwe window met de video feed van deze camera.</w:t>
+      </w:r>
+      <w:r>
+        <w:rPr>
+          <w:lang w:val="nl-NL"/>
+        </w:rPr>
+        <w:t xml:space="preserve"> De kleur van de icoontjes laat in map-view de status van elke camera zien: Grijs is non-actief, rood is error etc.</w:t>
+      </w:r>
+      <w:r>
+        <w:rPr>
+          <w:lang w:val="nl-NL"/>
+        </w:rPr>
+        <w:br/>
+        <w:t>Op het moment dat er een alert is van een device gaat er een alarm af en begint het label te knipperen. In de item feed verschijnt deze camera ook zodat als de camera niet gevonden kan worden op de kaart, hij alsnog aan te klikken en te evalueren is.</w:t>
+      </w:r>
+      <w:r>
+        <w:rPr>
+          <w:lang w:val="nl-NL"/>
+        </w:rPr>
+        <w:br/>
+        <w:t xml:space="preserve">Op de </w:t>
+      </w:r>
+      <w:r>
+        <w:rPr>
+          <w:lang w:val="nl-NL"/>
+        </w:rPr>
+        <w:t>pop-up</w:t>
+      </w:r>
+      <w:r>
+        <w:rPr>
+          <w:lang w:val="nl-NL"/>
+        </w:rPr>
+        <w:t xml:space="preserve"> van een camera met een alert staat</w:t>
+      </w:r>
+      <w:r>
+        <w:rPr>
+          <w:lang w:val="nl-NL"/>
+        </w:rPr>
+        <w:t xml:space="preserve"> hoe zeker de device is dat wat hij waarneemt een persoon is. Ook staat er een knop voor “False alarm”, die de camera en het alarm ervan voor een paar minuten negeert. Op het main scherm worden er nu meerdere knoppen actief die voor </w:t>
+      </w:r>
+      <w:r>
+        <w:rPr>
+          <w:lang w:val="nl-NL"/>
+        </w:rPr>
+        <w:br/>
+        <w:t>rapid-response doeleinden zijn; het bellen van 112 of het alerteren van de machinisten in de buurt.</w:t>
+      </w:r>
+      <w:r>
+        <w:rPr>
+          <w:lang w:val="nl-NL"/>
+        </w:rPr>
+        <w:br/>
+        <w:t>Als er op de knop voor het alerteren van machinisten wordt gedrukt verschijnt er een menu met alle treinen die op dat moment op de kaart staan. Deze zijn gesorteerd op afstand tot de geselecteerde camera. Deze treinen kunnen geselecteerd worden en zodra er daarna op de bevestigingsknop wordt gedrukt wordt er een waarschuwing naar de geselecteerde treinen gestuurd.</w:t>
       </w:r>
     </w:p>
     <w:p>
@@ -1447,6 +1501,7 @@
         <w:rPr>
           <w:lang w:val="nl-NL"/>
         </w:rPr>
+        <w:lastRenderedPageBreak/>
         <w:t>Telnet interface</w:t>
       </w:r>
     </w:p>
@@ -1779,7 +1834,6 @@
               <w:rPr>
                 <w:lang w:val="en-US"/>
               </w:rPr>
-              <w:lastRenderedPageBreak/>
               <w:t>30h</w:t>
             </w:r>
           </w:p>
@@ -2143,7 +2197,7 @@
       </w:pPr>
       <w:r>
         <w:rPr>
-          <w:lang w:val="en-US"/>
+          <w:lang w:val="nl-NL"/>
         </w:rPr>
         <w:br/>
       </w:r>

</xml_diff>